<commit_message>
Add Ulrich as instructor
</commit_message>
<xml_diff>
--- a/ECBS-5241-Coding-for-Economists.docx
+++ b/ECBS-5241-Coding-for-Economists.docx
@@ -8612,7 +8612,7 @@
           <w:sz w:val="20"/>
           <w:szCs w:val="20"/>
         </w:rPr>
-        <w:t xml:space="preserve">Miklós Koren, Márton Fleck </w:t>
+        <w:t xml:space="preserve">Miklós Koren, Ulrich Wohak </w:t>
       </w:r>
       <w:bookmarkEnd w:id="1"/>
     </w:p>
@@ -8652,7 +8652,7 @@
           <w:sz w:val="20"/>
           <w:szCs w:val="20"/>
         </w:rPr>
-        <w:t xml:space="preserve">fleck_marton@phd.ceu.edu</w:t>
+        <w:t xml:space="preserve">ulrich.wohak@wu.ac.at</w:t>
       </w:r>
       <w:r>
         <w:rPr>
@@ -8691,7 +8691,7 @@
         <w:tab/>
         <w:tab/>
         <w:tab/>
-        <w:t xml:space="preserve">N13 213 (Budapest)</w:t>
+        <w:t xml:space="preserve">QS B510 (Vienna)</w:t>
       </w:r>
       <w:r>
         <w:rPr>
@@ -8710,7 +8710,7 @@
           <w:sz w:val="20"/>
           <w:szCs w:val="20"/>
         </w:rPr>
-        <w:t xml:space="preserve">N13 223 (Budapest)</w:t>
+        <w:t xml:space="preserve">TBA</w:t>
       </w:r>
       <w:r>
         <w:rPr>
@@ -8826,7 +8826,7 @@
         </w:rPr>
         <w:tab/>
         <w:tab/>
-        <w:t xml:space="preserve">Fall 2020-2021 2020-2021</w:t>
+        <w:t xml:space="preserve">Fall 2021-2022 2020-2021</w:t>
       </w:r>
     </w:p>
     <w:p>
@@ -12216,7 +12216,7 @@
           <w:szCs w:val="20"/>
           <w:lang w:val="en-US" w:eastAsia="en-US" w:bidi="ar-SA"/>
         </w:rPr>
-        <w:t xml:space="preserve">Márton Fleck is a PhD candidate in economics at CEU, and member of the CEU MicroData research group where he works with large administrative datasets using Python and Stata. His research interests are applied microeconomics, political economy, and industrial organization.</w:t>
+        <w:t xml:space="preserve">Ulrich Wohak is a PhD student in Economics at the Vienna University of Economics and Business. He has experience as an economist at UK Competition and Markets Authority (CMA) and the Austrian competition authority (BWB) , MSc Specialized Economic Analysis (Competition) at Barcelona Graduate School of Economics (BGSE), MA Economics and Management at University of Aberdeen (UoA), worked and studied abroad for 7 years, continuous voluntary work as a paramedic, experienced with Stata, R, Python (quant) and ArcGIS.</w:t>
       </w:r>
     </w:p>
     <w:p>

</xml_diff>

<commit_message>
Create 1-credit version of course
</commit_message>
<xml_diff>
--- a/ECBS-5241-Coding-for-Economists.docx
+++ b/ECBS-5241-Coding-for-Economists.docx
@@ -8612,7 +8612,7 @@
           <w:sz w:val="20"/>
           <w:szCs w:val="20"/>
         </w:rPr>
-        <w:t xml:space="preserve">Miklós Koren, Ulrich Wohak </w:t>
+        <w:t xml:space="preserve">Miklós Koren </w:t>
       </w:r>
       <w:bookmarkEnd w:id="1"/>
     </w:p>
@@ -8634,25 +8634,6 @@
         <w:tab/>
         <w:tab/>
         <w:t xml:space="preserve">korenm@ceu.edu</w:t>
-      </w:r>
-      <w:r>
-        <w:rPr>
-          <w:rFonts w:eastAsia="Times New Roman" w:cs="Open Sans" w:ascii="Open Sans" w:hAnsi="Open Sans"/>
-          <w:b w:val="false"/>
-          <w:bCs w:val="false"/>
-          <w:sz w:val="20"/>
-          <w:szCs w:val="20"/>
-        </w:rPr>
-        <w:t xml:space="preserve">, </w:t>
-      </w:r>
-      <w:r>
-        <w:rPr>
-          <w:rFonts w:eastAsia="Times New Roman" w:cs="Open Sans" w:ascii="Open Sans" w:hAnsi="Open Sans"/>
-          <w:bCs/>
-          <w:sz w:val="20"/>
-          <w:szCs w:val="20"/>
-        </w:rPr>
-        <w:t xml:space="preserve">ulrich.wohak@wu.ac.at</w:t>
       </w:r>
       <w:r>
         <w:rPr>
@@ -8701,25 +8682,6 @@
           <w:sz w:val="20"/>
           <w:szCs w:val="20"/>
         </w:rPr>
-        <w:t xml:space="preserve">, </w:t>
-      </w:r>
-      <w:r>
-        <w:rPr>
-          <w:rFonts w:eastAsia="Times New Roman" w:cs="Open Sans" w:ascii="Open Sans" w:hAnsi="Open Sans"/>
-          <w:bCs/>
-          <w:sz w:val="20"/>
-          <w:szCs w:val="20"/>
-        </w:rPr>
-        <w:t xml:space="preserve">TBA</w:t>
-      </w:r>
-      <w:r>
-        <w:rPr>
-          <w:rFonts w:eastAsia="Times New Roman" w:cs="Open Sans" w:ascii="Open Sans" w:hAnsi="Open Sans"/>
-          <w:b w:val="false"/>
-          <w:bCs w:val="false"/>
-          <w:sz w:val="20"/>
-          <w:szCs w:val="20"/>
-        </w:rPr>
         <w:t xml:space="preserve"/>
       </w:r>
       <w:r>
@@ -8757,7 +8719,7 @@
         </w:rPr>
         <w:tab/>
         <w:tab/>
-        <w:t xml:space="preserve">2 US credits (4 ECTS credits)</w:t>
+        <w:t xml:space="preserve">1 US credits (2 ECTS credits)</w:t>
       </w:r>
     </w:p>
     <w:p>
@@ -8826,7 +8788,7 @@
         </w:rPr>
         <w:tab/>
         <w:tab/>
-        <w:t xml:space="preserve">Winter 2021-2022</w:t>
+        <w:t xml:space="preserve">Fall</w:t>
       </w:r>
     </w:p>
     <w:p>
@@ -9001,7 +8963,7 @@
           <w:sz w:val="20"/>
           <w:szCs w:val="20"/>
         </w:rPr>
-        <w:t xml:space="preserve"> This course teaches how to organize data and code on your computer, how to write simple programs in Python to automate tasks, and how to use Stata throughout the steps of the your research process.</w:t>
+        <w:t xml:space="preserve"> This course teaches how to organize data and code on your computer, and how to write simple programs in Python to automate tasks.</w:t>
       </w:r>
     </w:p>
     <w:p>
@@ -9033,7 +8995,7 @@
           <w:sz w:val="20"/>
           <w:szCs w:val="20"/>
         </w:rPr>
-        <w:t xml:space="preserve">Quantitative research in economics and other social science requires an effective use of computational tools. The tools and methods used in this course will be applied throughout other courses and the students' professional career. </w:t>
+        <w:t xml:space="preserve">Quantitative research in economics and other social science requires effective use of computational tools. The tools and methods used in this course will be applied throughout other courses and the students' professional career. </w:t>
       </w:r>
       <w:r>
         <w:rPr>
@@ -9151,7 +9113,7 @@
           <w:sz w:val="20"/>
           <w:szCs w:val="20"/>
         </w:rPr>
-        <w:t xml:space="preserve">- Automate repeating tasks with Python and Stata scripts, using for loops and functions.</w:t>
+        <w:t xml:space="preserve">- Automate repeating tasks with Python, using for loops and functions.</w:t>
       </w:r>
     </w:p>
     <w:p>
@@ -9175,7 +9137,7 @@
           <w:sz w:val="20"/>
           <w:szCs w:val="20"/>
         </w:rPr>
-        <w:t xml:space="preserve">- Read and write data in various formats in Stata. Explore data and fix common data quality errors.</w:t>
+        <w:t xml:space="preserve">- Download data from the internet.</w:t>
       </w:r>
     </w:p>
     <w:p>
@@ -9199,7 +9161,7 @@
           <w:sz w:val="20"/>
           <w:szCs w:val="20"/>
         </w:rPr>
-        <w:t xml:space="preserve">- Filter, aggregate, reshape, and combine data for analysis.</w:t>
+        <w:t xml:space="preserve">- Read and write data in various formats. Explore data and fix common data quality errors.</w:t>
       </w:r>
     </w:p>
     <w:p>
@@ -9561,7 +9523,7 @@
                 <w:sz w:val="20"/>
                 <w:szCs w:val="20"/>
               </w:rPr>
-              <w:t xml:space="preserve">Write short programs in Python and Stata.</w:t>
+              <w:t xml:space="preserve">Write short programs in Python.</w:t>
             </w:r>
           </w:p>
           <w:p>
@@ -9581,7 +9543,7 @@
                 <w:sz w:val="20"/>
                 <w:szCs w:val="20"/>
               </w:rPr>
-              <w:t xml:space="preserve">Install and use packages in Python and Stata.</w:t>
+              <w:t xml:space="preserve">Install and use packages in Python.</w:t>
             </w:r>
           </w:p>
           <w:p>
@@ -9601,7 +9563,7 @@
                 <w:sz w:val="20"/>
                 <w:szCs w:val="20"/>
               </w:rPr>
-              <w:t xml:space="preserve">Use key programming tools in Python and Stata: functions, loops.</w:t>
+              <w:t xml:space="preserve">Use key programming tools in Python: functions, loops.</w:t>
             </w:r>
           </w:p>
           <w:p>
@@ -10137,27 +10099,6 @@
           <w:sz w:val="20"/>
           <w:szCs w:val="20"/>
         </w:rPr>
-        <w:t xml:space="preserve">Koren, Miklós, Arieda Muço and András Vereckei, 2019a. “Economics with Stata [website].” The Carpentries. https://datacarpentry.org/stata-economics/ (KMV_Stata henceforth)</w:t>
-      </w:r>
-    </w:p>
-    <w:p>
-      <w:pPr>
-        <w:pStyle w:val="Normal"/>
-        <w:tabs>
-          <w:tab w:val="clear" w:pos="720"/>
-          <w:tab w:val="center" w:pos="4513" w:leader="none"/>
-          <w:tab w:val="right" w:pos="8666" w:leader="none"/>
-        </w:tabs>
-        <w:spacing w:lineRule="auto" w:line="240" w:before="0" w:after="240"/>
-        <w:jc w:val="both"/>
-        <w:rPr/>
-      </w:pPr>
-      <w:r>
-        <w:rPr>
-          <w:rFonts w:cs="Open Sans" w:ascii="Open Sans" w:hAnsi="Open Sans"/>
-          <w:sz w:val="20"/>
-          <w:szCs w:val="20"/>
-        </w:rPr>
         <w:t xml:space="preserve"> </w:t>
       </w:r>
     </w:p>
@@ -10323,7 +10264,7 @@
           <w:szCs w:val="20"/>
         </w:rPr>
         <w:tab/>
-        <w:t xml:space="preserve">- This is a participatory, experiential course. Students participate in live coding together with the instructors. This format facilitates quick and frequent feedback and enables students to achieve mastery in their computing skills.</w:t>
+        <w:t xml:space="preserve">- This is a participatory, experiential course. Students participate in live coding together with the instructor. This format facilitates quick and frequent feedback and enables students to achieve mastery in their computing skills.</w:t>
       </w:r>
     </w:p>
     <w:p>
@@ -10666,37 +10607,6 @@
           <w:lang w:val="en-US" w:eastAsia="en-US" w:bidi="ar-SA"/>
         </w:rPr>
         <w:t xml:space="preserve">- Miniconda Python 3.8 distribution (note the version), https://docs.conda.io/en/latest/miniconda.html</w:t>
-      </w:r>
-    </w:p>
-    <w:p>
-      <w:pPr>
-        <w:pStyle w:val="Normal"/>
-        <w:tabs>
-          <w:tab w:val="clear" w:pos="720"/>
-          <w:tab w:val="center" w:pos="4513" w:leader="none"/>
-          <w:tab w:val="right" w:pos="8666" w:leader="none"/>
-        </w:tabs>
-        <w:spacing w:lineRule="auto" w:line="240" w:before="0" w:after="0"/>
-        <w:jc w:val="both"/>
-        <w:rPr>
-          <w:rFonts w:ascii="Open Sans" w:hAnsi="Open Sans" w:eastAsia="Times New Roman" w:cs="Open Sans"/>
-          <w:color w:val="auto"/>
-          <w:kern w:val="0"/>
-          <w:sz w:val="20"/>
-          <w:szCs w:val="20"/>
-          <w:lang w:val="en-US" w:eastAsia="en-US" w:bidi="ar-SA"/>
-        </w:rPr>
-      </w:pPr>
-      <w:r>
-        <w:rPr>
-          <w:rFonts w:eastAsia="Times New Roman" w:cs="Open Sans" w:ascii="Open Sans" w:hAnsi="Open Sans"/>
-          <w:color w:val="auto"/>
-          <w:kern w:val="0"/>
-          <w:sz w:val="20"/>
-          <w:szCs w:val="20"/>
-          <w:lang w:val="en-US" w:eastAsia="en-US" w:bidi="ar-SA"/>
-        </w:rPr>
-        <w:t xml:space="preserve">- Stata 16, free teaching licenses available upon request.</w:t>
       </w:r>
     </w:p>
     <w:p>
@@ -11508,105 +11418,6 @@
                 <w:sz w:val="20"/>
                 <w:szCs w:val="20"/>
               </w:rPr>
-              <w:t xml:space="preserve">Storing your data in lists and dictionaries</w:t>
-            </w:r>
-          </w:p>
-        </w:tc>
-        <w:tc>
-          <w:tcPr>
-            <w:tcW w:w="2959" w:type="dxa"/>
-            <w:tcBorders>
-              <w:top w:val="single" w:sz="6" w:space="0" w:color="000000"/>
-              <w:left w:val="single" w:sz="6" w:space="0" w:color="000000"/>
-              <w:bottom w:val="single" w:sz="6" w:space="0" w:color="000000"/>
-              <w:right w:val="single" w:sz="4" w:space="0" w:color="000000"/>
-            </w:tcBorders>
-            <w:shd w:color="FFFFFF" w:fill="FFFFFF" w:val="clear"/>
-          </w:tcPr>
-          <w:p>
-            <w:pPr>
-              <w:pStyle w:val="Normal"/>
-              <w:spacing w:before="0" w:after="0"/>
-              <w:rPr>
-                <w:rFonts w:ascii="Open Sans" w:hAnsi="Open Sans" w:cs="Open Sans"/>
-                <w:iCs/>
-                <w:sz w:val="20"/>
-                <w:szCs w:val="20"/>
-              </w:rPr>
-            </w:pPr>
-            <w:r>
-              <w:rPr>
-                <w:rFonts w:cs="Open Sans" w:ascii="Open Sans" w:hAnsi="Open Sans"/>
-                <w:iCs/>
-                <w:sz w:val="20"/>
-                <w:szCs w:val="20"/>
-              </w:rPr>
-              <w:t xml:space="preserve">PG 4.3.3</w:t>
-            </w:r>
-          </w:p>
-        </w:tc>
-      </w:tr>
-      <w:tr>
-        <w:trPr/>
-        <w:tc>
-          <w:tcPr>
-            <w:tcW w:w="1868" w:type="dxa"/>
-            <w:tcBorders>
-              <w:top w:val="single" w:sz="6" w:space="0" w:color="000000"/>
-              <w:left w:val="single" w:sz="4" w:space="0" w:color="000000"/>
-              <w:bottom w:val="single" w:sz="6" w:space="0" w:color="000000"/>
-              <w:right w:val="single" w:sz="6" w:space="0" w:color="000000"/>
-            </w:tcBorders>
-            <w:shd w:color="FFFFFF" w:fill="FFFFFF" w:val="clear"/>
-          </w:tcPr>
-          <w:p>
-            <w:pPr>
-              <w:pStyle w:val="Normal"/>
-              <w:spacing w:before="0" w:after="0"/>
-              <w:jc w:val="center"/>
-              <w:rPr>
-                <w:rFonts w:ascii="Open Sans" w:hAnsi="Open Sans" w:cs="Open Sans"/>
-                <w:sz w:val="20"/>
-                <w:szCs w:val="20"/>
-              </w:rPr>
-            </w:pPr>
-            <w:r>
-              <w:rPr>
-                <w:rFonts w:cs="Open Sans" w:ascii="Open Sans" w:hAnsi="Open Sans"/>
-                <w:sz w:val="20"/>
-                <w:szCs w:val="20"/>
-              </w:rPr>
-              <w:t xml:space="preserve">7</w:t>
-            </w:r>
-          </w:p>
-        </w:tc>
-        <w:tc>
-          <w:tcPr>
-            <w:tcW w:w="4533" w:type="dxa"/>
-            <w:tcBorders>
-              <w:top w:val="single" w:sz="6" w:space="0" w:color="000000"/>
-              <w:left w:val="single" w:sz="6" w:space="0" w:color="000000"/>
-              <w:bottom w:val="single" w:sz="6" w:space="0" w:color="000000"/>
-              <w:right w:val="single" w:sz="6" w:space="0" w:color="000000"/>
-            </w:tcBorders>
-            <w:shd w:color="FFFFFF" w:fill="FFFFFF" w:val="clear"/>
-          </w:tcPr>
-          <w:p>
-            <w:pPr>
-              <w:pStyle w:val="Normal"/>
-              <w:spacing w:before="0" w:after="0"/>
-              <w:rPr>
-                <w:rFonts w:ascii="Open Sans" w:hAnsi="Open Sans" w:cs="Open Sans"/>
-                <w:sz w:val="20"/>
-                <w:szCs w:val="20"/>
-              </w:rPr>
-            </w:pPr>
-            <w:r>
-              <w:rPr>
-                <w:rFonts w:cs="Open Sans" w:ascii="Open Sans" w:hAnsi="Open Sans"/>
-                <w:sz w:val="20"/>
-                <w:szCs w:val="20"/>
-              </w:rPr>
               <w:t xml:space="preserve">Reading and writing files in different formats</w:t>
             </w:r>
           </w:p>
@@ -11641,501 +11452,6 @@
                 <w:szCs w:val="20"/>
               </w:rPr>
               <w:t xml:space="preserve">PG 4.8</w:t>
-            </w:r>
-          </w:p>
-        </w:tc>
-      </w:tr>
-      <w:tr>
-        <w:trPr/>
-        <w:tc>
-          <w:tcPr>
-            <w:tcW w:w="1868" w:type="dxa"/>
-            <w:tcBorders>
-              <w:top w:val="single" w:sz="6" w:space="0" w:color="000000"/>
-              <w:left w:val="single" w:sz="4" w:space="0" w:color="000000"/>
-              <w:bottom w:val="single" w:sz="6" w:space="0" w:color="000000"/>
-              <w:right w:val="single" w:sz="6" w:space="0" w:color="000000"/>
-            </w:tcBorders>
-            <w:shd w:color="FFFFFF" w:fill="FFFFFF" w:val="clear"/>
-          </w:tcPr>
-          <w:p>
-            <w:pPr>
-              <w:pStyle w:val="Normal"/>
-              <w:spacing w:before="0" w:after="0"/>
-              <w:jc w:val="center"/>
-              <w:rPr>
-                <w:rFonts w:ascii="Open Sans" w:hAnsi="Open Sans" w:cs="Open Sans"/>
-                <w:sz w:val="20"/>
-                <w:szCs w:val="20"/>
-              </w:rPr>
-            </w:pPr>
-            <w:r>
-              <w:rPr>
-                <w:rFonts w:cs="Open Sans" w:ascii="Open Sans" w:hAnsi="Open Sans"/>
-                <w:sz w:val="20"/>
-                <w:szCs w:val="20"/>
-              </w:rPr>
-              <w:t xml:space="preserve">8</w:t>
-            </w:r>
-          </w:p>
-        </w:tc>
-        <w:tc>
-          <w:tcPr>
-            <w:tcW w:w="4533" w:type="dxa"/>
-            <w:tcBorders>
-              <w:top w:val="single" w:sz="6" w:space="0" w:color="000000"/>
-              <w:left w:val="single" w:sz="6" w:space="0" w:color="000000"/>
-              <w:bottom w:val="single" w:sz="6" w:space="0" w:color="000000"/>
-              <w:right w:val="single" w:sz="6" w:space="0" w:color="000000"/>
-            </w:tcBorders>
-            <w:shd w:color="FFFFFF" w:fill="FFFFFF" w:val="clear"/>
-          </w:tcPr>
-          <w:p>
-            <w:pPr>
-              <w:pStyle w:val="Normal"/>
-              <w:spacing w:before="0" w:after="0"/>
-              <w:rPr>
-                <w:rFonts w:ascii="Open Sans" w:hAnsi="Open Sans" w:cs="Open Sans"/>
-                <w:sz w:val="20"/>
-                <w:szCs w:val="20"/>
-              </w:rPr>
-            </w:pPr>
-            <w:r>
-              <w:rPr>
-                <w:rFonts w:cs="Open Sans" w:ascii="Open Sans" w:hAnsi="Open Sans"/>
-                <w:sz w:val="20"/>
-                <w:szCs w:val="20"/>
-              </w:rPr>
-              <w:t xml:space="preserve">Data cleaning in Stata</w:t>
-            </w:r>
-          </w:p>
-        </w:tc>
-        <w:tc>
-          <w:tcPr>
-            <w:tcW w:w="2959" w:type="dxa"/>
-            <w:tcBorders>
-              <w:top w:val="single" w:sz="6" w:space="0" w:color="000000"/>
-              <w:left w:val="single" w:sz="6" w:space="0" w:color="000000"/>
-              <w:bottom w:val="single" w:sz="6" w:space="0" w:color="000000"/>
-              <w:right w:val="single" w:sz="4" w:space="0" w:color="000000"/>
-            </w:tcBorders>
-            <w:shd w:color="FFFFFF" w:fill="FFFFFF" w:val="clear"/>
-          </w:tcPr>
-          <w:p>
-            <w:pPr>
-              <w:pStyle w:val="Normal"/>
-              <w:spacing w:before="0" w:after="0"/>
-              <w:rPr>
-                <w:rFonts w:ascii="Open Sans" w:hAnsi="Open Sans" w:cs="Open Sans"/>
-                <w:iCs/>
-                <w:sz w:val="20"/>
-                <w:szCs w:val="20"/>
-              </w:rPr>
-            </w:pPr>
-            <w:r>
-              <w:rPr>
-                <w:rFonts w:cs="Open Sans" w:ascii="Open Sans" w:hAnsi="Open Sans"/>
-                <w:iCs/>
-                <w:sz w:val="20"/>
-                <w:szCs w:val="20"/>
-              </w:rPr>
-              <w:t xml:space="preserve">KMV_Stata, Episodes 1-2</w:t>
-            </w:r>
-          </w:p>
-        </w:tc>
-      </w:tr>
-      <w:tr>
-        <w:trPr/>
-        <w:tc>
-          <w:tcPr>
-            <w:tcW w:w="1868" w:type="dxa"/>
-            <w:tcBorders>
-              <w:top w:val="single" w:sz="6" w:space="0" w:color="000000"/>
-              <w:left w:val="single" w:sz="4" w:space="0" w:color="000000"/>
-              <w:bottom w:val="single" w:sz="6" w:space="0" w:color="000000"/>
-              <w:right w:val="single" w:sz="6" w:space="0" w:color="000000"/>
-            </w:tcBorders>
-            <w:shd w:color="FFFFFF" w:fill="FFFFFF" w:val="clear"/>
-          </w:tcPr>
-          <w:p>
-            <w:pPr>
-              <w:pStyle w:val="Normal"/>
-              <w:spacing w:before="0" w:after="0"/>
-              <w:jc w:val="center"/>
-              <w:rPr>
-                <w:rFonts w:ascii="Open Sans" w:hAnsi="Open Sans" w:cs="Open Sans"/>
-                <w:sz w:val="20"/>
-                <w:szCs w:val="20"/>
-              </w:rPr>
-            </w:pPr>
-            <w:r>
-              <w:rPr>
-                <w:rFonts w:cs="Open Sans" w:ascii="Open Sans" w:hAnsi="Open Sans"/>
-                <w:sz w:val="20"/>
-                <w:szCs w:val="20"/>
-              </w:rPr>
-              <w:t xml:space="preserve">9</w:t>
-            </w:r>
-          </w:p>
-        </w:tc>
-        <w:tc>
-          <w:tcPr>
-            <w:tcW w:w="4533" w:type="dxa"/>
-            <w:tcBorders>
-              <w:top w:val="single" w:sz="6" w:space="0" w:color="000000"/>
-              <w:left w:val="single" w:sz="6" w:space="0" w:color="000000"/>
-              <w:bottom w:val="single" w:sz="6" w:space="0" w:color="000000"/>
-              <w:right w:val="single" w:sz="6" w:space="0" w:color="000000"/>
-            </w:tcBorders>
-            <w:shd w:color="FFFFFF" w:fill="FFFFFF" w:val="clear"/>
-          </w:tcPr>
-          <w:p>
-            <w:pPr>
-              <w:pStyle w:val="Normal"/>
-              <w:spacing w:before="0" w:after="0"/>
-              <w:rPr>
-                <w:rFonts w:ascii="Open Sans" w:hAnsi="Open Sans" w:cs="Open Sans"/>
-                <w:sz w:val="20"/>
-                <w:szCs w:val="20"/>
-              </w:rPr>
-            </w:pPr>
-            <w:r>
-              <w:rPr>
-                <w:rFonts w:cs="Open Sans" w:ascii="Open Sans" w:hAnsi="Open Sans"/>
-                <w:sz w:val="20"/>
-                <w:szCs w:val="20"/>
-              </w:rPr>
-              <w:t xml:space="preserve">Transforming and combining data</w:t>
-            </w:r>
-          </w:p>
-        </w:tc>
-        <w:tc>
-          <w:tcPr>
-            <w:tcW w:w="2959" w:type="dxa"/>
-            <w:tcBorders>
-              <w:top w:val="single" w:sz="6" w:space="0" w:color="000000"/>
-              <w:left w:val="single" w:sz="6" w:space="0" w:color="000000"/>
-              <w:bottom w:val="single" w:sz="6" w:space="0" w:color="000000"/>
-              <w:right w:val="single" w:sz="4" w:space="0" w:color="000000"/>
-            </w:tcBorders>
-            <w:shd w:color="FFFFFF" w:fill="FFFFFF" w:val="clear"/>
-          </w:tcPr>
-          <w:p>
-            <w:pPr>
-              <w:pStyle w:val="Normal"/>
-              <w:spacing w:before="0" w:after="0"/>
-              <w:rPr>
-                <w:rFonts w:ascii="Open Sans" w:hAnsi="Open Sans" w:cs="Open Sans"/>
-                <w:iCs/>
-                <w:sz w:val="20"/>
-                <w:szCs w:val="20"/>
-              </w:rPr>
-            </w:pPr>
-            <w:r>
-              <w:rPr>
-                <w:rFonts w:cs="Open Sans" w:ascii="Open Sans" w:hAnsi="Open Sans"/>
-                <w:iCs/>
-                <w:sz w:val="20"/>
-                <w:szCs w:val="20"/>
-              </w:rPr>
-              <w:t xml:space="preserve">KMV_Stata, Episodes 3-4</w:t>
-            </w:r>
-          </w:p>
-        </w:tc>
-      </w:tr>
-      <w:tr>
-        <w:trPr/>
-        <w:tc>
-          <w:tcPr>
-            <w:tcW w:w="1868" w:type="dxa"/>
-            <w:tcBorders>
-              <w:top w:val="single" w:sz="6" w:space="0" w:color="000000"/>
-              <w:left w:val="single" w:sz="4" w:space="0" w:color="000000"/>
-              <w:bottom w:val="single" w:sz="6" w:space="0" w:color="000000"/>
-              <w:right w:val="single" w:sz="6" w:space="0" w:color="000000"/>
-            </w:tcBorders>
-            <w:shd w:color="FFFFFF" w:fill="FFFFFF" w:val="clear"/>
-          </w:tcPr>
-          <w:p>
-            <w:pPr>
-              <w:pStyle w:val="Normal"/>
-              <w:spacing w:before="0" w:after="0"/>
-              <w:jc w:val="center"/>
-              <w:rPr>
-                <w:rFonts w:ascii="Open Sans" w:hAnsi="Open Sans" w:cs="Open Sans"/>
-                <w:sz w:val="20"/>
-                <w:szCs w:val="20"/>
-              </w:rPr>
-            </w:pPr>
-            <w:r>
-              <w:rPr>
-                <w:rFonts w:cs="Open Sans" w:ascii="Open Sans" w:hAnsi="Open Sans"/>
-                <w:sz w:val="20"/>
-                <w:szCs w:val="20"/>
-              </w:rPr>
-              <w:t xml:space="preserve">10</w:t>
-            </w:r>
-          </w:p>
-        </w:tc>
-        <w:tc>
-          <w:tcPr>
-            <w:tcW w:w="4533" w:type="dxa"/>
-            <w:tcBorders>
-              <w:top w:val="single" w:sz="6" w:space="0" w:color="000000"/>
-              <w:left w:val="single" w:sz="6" w:space="0" w:color="000000"/>
-              <w:bottom w:val="single" w:sz="6" w:space="0" w:color="000000"/>
-              <w:right w:val="single" w:sz="6" w:space="0" w:color="000000"/>
-            </w:tcBorders>
-            <w:shd w:color="FFFFFF" w:fill="FFFFFF" w:val="clear"/>
-          </w:tcPr>
-          <w:p>
-            <w:pPr>
-              <w:pStyle w:val="Normal"/>
-              <w:spacing w:before="0" w:after="0"/>
-              <w:rPr>
-                <w:rFonts w:ascii="Open Sans" w:hAnsi="Open Sans" w:cs="Open Sans"/>
-                <w:sz w:val="20"/>
-                <w:szCs w:val="20"/>
-              </w:rPr>
-            </w:pPr>
-            <w:r>
-              <w:rPr>
-                <w:rFonts w:cs="Open Sans" w:ascii="Open Sans" w:hAnsi="Open Sans"/>
-                <w:sz w:val="20"/>
-                <w:szCs w:val="20"/>
-              </w:rPr>
-              <w:t xml:space="preserve">Save and Reuse your Work in .do Files</w:t>
-            </w:r>
-          </w:p>
-        </w:tc>
-        <w:tc>
-          <w:tcPr>
-            <w:tcW w:w="2959" w:type="dxa"/>
-            <w:tcBorders>
-              <w:top w:val="single" w:sz="6" w:space="0" w:color="000000"/>
-              <w:left w:val="single" w:sz="6" w:space="0" w:color="000000"/>
-              <w:bottom w:val="single" w:sz="6" w:space="0" w:color="000000"/>
-              <w:right w:val="single" w:sz="4" w:space="0" w:color="000000"/>
-            </w:tcBorders>
-            <w:shd w:color="FFFFFF" w:fill="FFFFFF" w:val="clear"/>
-          </w:tcPr>
-          <w:p>
-            <w:pPr>
-              <w:pStyle w:val="Normal"/>
-              <w:spacing w:before="0" w:after="0"/>
-              <w:rPr>
-                <w:rFonts w:ascii="Open Sans" w:hAnsi="Open Sans" w:cs="Open Sans"/>
-                <w:iCs/>
-                <w:sz w:val="20"/>
-                <w:szCs w:val="20"/>
-              </w:rPr>
-            </w:pPr>
-            <w:r>
-              <w:rPr>
-                <w:rFonts w:cs="Open Sans" w:ascii="Open Sans" w:hAnsi="Open Sans"/>
-                <w:iCs/>
-                <w:sz w:val="20"/>
-                <w:szCs w:val="20"/>
-              </w:rPr>
-              <w:t xml:space="preserve">KMV_Stata, Episode 5</w:t>
-            </w:r>
-          </w:p>
-        </w:tc>
-      </w:tr>
-      <w:tr>
-        <w:trPr/>
-        <w:tc>
-          <w:tcPr>
-            <w:tcW w:w="1868" w:type="dxa"/>
-            <w:tcBorders>
-              <w:top w:val="single" w:sz="6" w:space="0" w:color="000000"/>
-              <w:left w:val="single" w:sz="4" w:space="0" w:color="000000"/>
-              <w:bottom w:val="single" w:sz="6" w:space="0" w:color="000000"/>
-              <w:right w:val="single" w:sz="6" w:space="0" w:color="000000"/>
-            </w:tcBorders>
-            <w:shd w:color="FFFFFF" w:fill="FFFFFF" w:val="clear"/>
-          </w:tcPr>
-          <w:p>
-            <w:pPr>
-              <w:pStyle w:val="Normal"/>
-              <w:spacing w:before="0" w:after="0"/>
-              <w:jc w:val="center"/>
-              <w:rPr>
-                <w:rFonts w:ascii="Open Sans" w:hAnsi="Open Sans" w:cs="Open Sans"/>
-                <w:sz w:val="20"/>
-                <w:szCs w:val="20"/>
-              </w:rPr>
-            </w:pPr>
-            <w:r>
-              <w:rPr>
-                <w:rFonts w:cs="Open Sans" w:ascii="Open Sans" w:hAnsi="Open Sans"/>
-                <w:sz w:val="20"/>
-                <w:szCs w:val="20"/>
-              </w:rPr>
-              <w:t xml:space="preserve">11</w:t>
-            </w:r>
-          </w:p>
-        </w:tc>
-        <w:tc>
-          <w:tcPr>
-            <w:tcW w:w="4533" w:type="dxa"/>
-            <w:tcBorders>
-              <w:top w:val="single" w:sz="6" w:space="0" w:color="000000"/>
-              <w:left w:val="single" w:sz="6" w:space="0" w:color="000000"/>
-              <w:bottom w:val="single" w:sz="6" w:space="0" w:color="000000"/>
-              <w:right w:val="single" w:sz="6" w:space="0" w:color="000000"/>
-            </w:tcBorders>
-            <w:shd w:color="FFFFFF" w:fill="FFFFFF" w:val="clear"/>
-          </w:tcPr>
-          <w:p>
-            <w:pPr>
-              <w:pStyle w:val="Normal"/>
-              <w:spacing w:before="0" w:after="0"/>
-              <w:rPr>
-                <w:rFonts w:ascii="Open Sans" w:hAnsi="Open Sans" w:cs="Open Sans"/>
-                <w:sz w:val="20"/>
-                <w:szCs w:val="20"/>
-              </w:rPr>
-            </w:pPr>
-            <w:r>
-              <w:rPr>
-                <w:rFonts w:cs="Open Sans" w:ascii="Open Sans" w:hAnsi="Open Sans"/>
-                <w:sz w:val="20"/>
-                <w:szCs w:val="20"/>
-              </w:rPr>
-              <w:t xml:space="preserve">Repeat tasks with for loops</w:t>
-            </w:r>
-          </w:p>
-        </w:tc>
-        <w:tc>
-          <w:tcPr>
-            <w:tcW w:w="2959" w:type="dxa"/>
-            <w:tcBorders>
-              <w:top w:val="single" w:sz="6" w:space="0" w:color="000000"/>
-              <w:left w:val="single" w:sz="6" w:space="0" w:color="000000"/>
-              <w:bottom w:val="single" w:sz="6" w:space="0" w:color="000000"/>
-              <w:right w:val="single" w:sz="4" w:space="0" w:color="000000"/>
-            </w:tcBorders>
-            <w:shd w:color="FFFFFF" w:fill="FFFFFF" w:val="clear"/>
-          </w:tcPr>
-          <w:p>
-            <w:pPr>
-              <w:pStyle w:val="Normal"/>
-              <w:spacing w:before="0" w:after="0"/>
-              <w:rPr>
-                <w:rFonts w:ascii="Open Sans" w:hAnsi="Open Sans" w:cs="Open Sans"/>
-                <w:iCs/>
-                <w:sz w:val="20"/>
-                <w:szCs w:val="20"/>
-              </w:rPr>
-            </w:pPr>
-            <w:r>
-              <w:rPr>
-                <w:rFonts w:cs="Open Sans" w:ascii="Open Sans" w:hAnsi="Open Sans"/>
-                <w:iCs/>
-                <w:sz w:val="20"/>
-                <w:szCs w:val="20"/>
-              </w:rPr>
-              <w:t xml:space="preserve">KMV_Stata, Episode 6</w:t>
-            </w:r>
-          </w:p>
-        </w:tc>
-      </w:tr>
-      <w:tr>
-        <w:trPr/>
-        <w:tc>
-          <w:tcPr>
-            <w:tcW w:w="1868" w:type="dxa"/>
-            <w:tcBorders>
-              <w:top w:val="single" w:sz="6" w:space="0" w:color="000000"/>
-              <w:left w:val="single" w:sz="4" w:space="0" w:color="000000"/>
-              <w:bottom w:val="single" w:sz="6" w:space="0" w:color="000000"/>
-              <w:right w:val="single" w:sz="6" w:space="0" w:color="000000"/>
-            </w:tcBorders>
-            <w:shd w:color="FFFFFF" w:fill="FFFFFF" w:val="clear"/>
-          </w:tcPr>
-          <w:p>
-            <w:pPr>
-              <w:pStyle w:val="Normal"/>
-              <w:spacing w:before="0" w:after="0"/>
-              <w:jc w:val="center"/>
-              <w:rPr>
-                <w:rFonts w:ascii="Open Sans" w:hAnsi="Open Sans" w:cs="Open Sans"/>
-                <w:sz w:val="20"/>
-                <w:szCs w:val="20"/>
-              </w:rPr>
-            </w:pPr>
-            <w:r>
-              <w:rPr>
-                <w:rFonts w:cs="Open Sans" w:ascii="Open Sans" w:hAnsi="Open Sans"/>
-                <w:sz w:val="20"/>
-                <w:szCs w:val="20"/>
-              </w:rPr>
-              <w:t xml:space="preserve">12</w:t>
-            </w:r>
-          </w:p>
-        </w:tc>
-        <w:tc>
-          <w:tcPr>
-            <w:tcW w:w="4533" w:type="dxa"/>
-            <w:tcBorders>
-              <w:top w:val="single" w:sz="6" w:space="0" w:color="000000"/>
-              <w:left w:val="single" w:sz="6" w:space="0" w:color="000000"/>
-              <w:bottom w:val="single" w:sz="6" w:space="0" w:color="000000"/>
-              <w:right w:val="single" w:sz="6" w:space="0" w:color="000000"/>
-            </w:tcBorders>
-            <w:shd w:color="FFFFFF" w:fill="FFFFFF" w:val="clear"/>
-          </w:tcPr>
-          <w:p>
-            <w:pPr>
-              <w:pStyle w:val="Normal"/>
-              <w:spacing w:before="0" w:after="0"/>
-              <w:rPr>
-                <w:rFonts w:ascii="Open Sans" w:hAnsi="Open Sans" w:cs="Open Sans"/>
-                <w:sz w:val="20"/>
-                <w:szCs w:val="20"/>
-              </w:rPr>
-            </w:pPr>
-            <w:r>
-              <w:rPr>
-                <w:rFonts w:cs="Open Sans" w:ascii="Open Sans" w:hAnsi="Open Sans"/>
-                <w:sz w:val="20"/>
-                <w:szCs w:val="20"/>
-              </w:rPr>
-              <w:t xml:space="preserve">Finding and installing user-written Stata packages</w:t>
-            </w:r>
-          </w:p>
-        </w:tc>
-        <w:tc>
-          <w:tcPr>
-            <w:tcW w:w="2959" w:type="dxa"/>
-            <w:tcBorders>
-              <w:top w:val="single" w:sz="6" w:space="0" w:color="000000"/>
-              <w:left w:val="single" w:sz="6" w:space="0" w:color="000000"/>
-              <w:bottom w:val="single" w:sz="6" w:space="0" w:color="000000"/>
-              <w:right w:val="single" w:sz="4" w:space="0" w:color="000000"/>
-            </w:tcBorders>
-            <w:shd w:color="FFFFFF" w:fill="FFFFFF" w:val="clear"/>
-          </w:tcPr>
-          <w:p>
-            <w:pPr>
-              <w:pStyle w:val="Normal"/>
-              <w:spacing w:before="0" w:after="0"/>
-              <w:rPr>
-                <w:rFonts w:ascii="Open Sans" w:hAnsi="Open Sans" w:cs="Open Sans"/>
-                <w:iCs/>
-                <w:sz w:val="20"/>
-                <w:szCs w:val="20"/>
-              </w:rPr>
-            </w:pPr>
-            <w:r>
-              <w:rPr>
-                <w:rFonts w:cs="Open Sans" w:ascii="Open Sans" w:hAnsi="Open Sans"/>
-                <w:iCs/>
-                <w:sz w:val="20"/>
-                <w:szCs w:val="20"/>
-              </w:rPr>
-              <w:t xml:space="preserve"/>
             </w:r>
           </w:p>
         </w:tc>
@@ -12181,42 +11497,6 @@
           <w:lang w:val="en-US" w:eastAsia="en-US" w:bidi="ar-SA"/>
         </w:rPr>
         <w:t xml:space="preserve">Miklós Koren is professor of economics at CEU, senior research fellow at the Institute of Economics, and research fellow of the Centre for Economic Policy Research. His research focuses on how talent and technology jointly determine business success. Professor Koren has more than two decades of experience with data and coding. He is a certified Carpentries Instructor.</w:t>
-      </w:r>
-    </w:p>
-    <w:p>
-      <w:pPr>
-        <w:pStyle w:val="Normal"/>
-        <w:spacing w:lineRule="auto" w:line="240" w:before="0" w:after="0"/>
-        <w:rPr>
-          <w:rFonts w:ascii="Open Sans" w:hAnsi="Open Sans" w:eastAsia="Times New Roman" w:cs="Open Sans"/>
-          <w:sz w:val="20"/>
-          <w:szCs w:val="20"/>
-          <w:lang w:val="en-US" w:eastAsia="en-US" w:bidi="ar-SA"/>
-        </w:rPr>
-      </w:pPr>
-      <w:r>
-        <w:rPr>
-          <w:rFonts w:eastAsia="Times New Roman" w:cs="Open Sans" w:ascii="Open Sans" w:hAnsi="Open Sans"/>
-          <w:sz w:val="20"/>
-          <w:szCs w:val="20"/>
-          <w:lang w:val="en-US" w:eastAsia="en-US" w:bidi="ar-SA"/>
-        </w:rPr>
-      </w:r>
-    </w:p>
-    <w:p>
-      <w:pPr>
-        <w:pStyle w:val="Normal"/>
-        <w:spacing w:lineRule="auto" w:line="240" w:before="0" w:after="0"/>
-        <w:rPr/>
-      </w:pPr>
-      <w:r>
-        <w:rPr>
-          <w:rFonts w:eastAsia="Times New Roman" w:cs="Open Sans" w:ascii="Open Sans" w:hAnsi="Open Sans"/>
-          <w:sz w:val="20"/>
-          <w:szCs w:val="20"/>
-          <w:lang w:val="en-US" w:eastAsia="en-US" w:bidi="ar-SA"/>
-        </w:rPr>
-        <w:t xml:space="preserve">Ulrich Wohak is a PhD student in Economics at the Vienna University of Economics and Business. He has experience as an economist at UK Competition and Markets Authority (CMA) and the Austrian competition authority (BWB) , MSc Specialized Economic Analysis (Competition) at Barcelona Graduate School of Economics (BGSE), MA Economics and Management at University of Aberdeen (UoA), worked and studied abroad for 7 years, continuous voluntary work as a paramedic, experienced with Stata, R, Python (quant) and ArcGIS.</w:t>
       </w:r>
     </w:p>
     <w:p>

</xml_diff>